<commit_message>
Started Uber project, added login/signup for users
</commit_message>
<xml_diff>
--- a/Modules/Project/Milit-Panchasara/Uber Website Project.docx
+++ b/Modules/Project/Milit-Panchasara/Uber Website Project.docx
@@ -209,8 +209,8 @@
     <w:p>
       <w:pPr>
         <w:rPr>
-          <w:sz w:val="4"/>
-          <w:szCs w:val="4"/>
+          <w:sz w:val="20"/>
+          <w:szCs w:val="20"/>
           <w:lang w:val="en-US"/>
         </w:rPr>
       </w:pPr>
@@ -353,8 +353,8 @@
     <w:p>
       <w:pPr>
         <w:rPr>
-          <w:sz w:val="4"/>
-          <w:szCs w:val="4"/>
+          <w:sz w:val="20"/>
+          <w:szCs w:val="20"/>
           <w:lang w:val="en-US"/>
         </w:rPr>
       </w:pPr>
@@ -531,6 +531,37 @@
     </w:p>
     <w:p>
       <w:pPr>
+        <w:pStyle w:val="ListParagraph"/>
+        <w:numPr>
+          <w:ilvl w:val="0"/>
+          <w:numId w:val="5"/>
+        </w:numPr>
+        <w:jc w:val="both"/>
+        <w:rPr>
+          <w:sz w:val="22"/>
+          <w:szCs w:val="22"/>
+          <w:lang w:val="en-US"/>
+        </w:rPr>
+      </w:pPr>
+      <w:r>
+        <w:rPr>
+          <w:sz w:val="22"/>
+          <w:szCs w:val="22"/>
+          <w:lang w:val="en-US"/>
+        </w:rPr>
+        <w:t>User can select pickup location, destination, type of rides, payment methods, etc.</w:t>
+      </w:r>
+      <w:r>
+        <w:rPr>
+          <w:sz w:val="22"/>
+          <w:szCs w:val="22"/>
+          <w:lang w:val="en-US"/>
+        </w:rPr>
+        <w:t xml:space="preserve"> and can see the amount to pay and other details.</w:t>
+      </w:r>
+    </w:p>
+    <w:p>
+      <w:pPr>
         <w:ind w:left="1440"/>
         <w:rPr>
           <w:lang w:val="en-US"/>
@@ -552,14 +583,15 @@
         <w:rPr>
           <w:lang w:val="en-US"/>
         </w:rPr>
+        <w:lastRenderedPageBreak/>
         <w:t>UI Changes</w:t>
       </w:r>
     </w:p>
     <w:p>
       <w:pPr>
         <w:rPr>
-          <w:sz w:val="4"/>
-          <w:szCs w:val="4"/>
+          <w:sz w:val="10"/>
+          <w:szCs w:val="10"/>
           <w:lang w:val="en-US"/>
         </w:rPr>
       </w:pPr>
@@ -653,7 +685,6 @@
           <w:szCs w:val="22"/>
           <w:lang w:val="en-US"/>
         </w:rPr>
-        <w:lastRenderedPageBreak/>
         <w:t>Homepage after logging in.</w:t>
       </w:r>
     </w:p>
@@ -689,13 +720,6 @@
     </w:p>
     <w:p>
       <w:pPr>
-        <w:rPr>
-          <w:lang w:val="en-US"/>
-        </w:rPr>
-      </w:pPr>
-    </w:p>
-    <w:p>
-      <w:pPr>
         <w:pStyle w:val="Heading1"/>
         <w:rPr>
           <w:lang w:val="en-US"/>
@@ -880,7 +904,7 @@
         <w:rPr>
           <w:lang w:val="en-US"/>
         </w:rPr>
-        <w:t>Day 2/3:</w:t>
+        <w:t>Day 2:</w:t>
       </w:r>
     </w:p>
     <w:p>
@@ -905,6 +929,24 @@
       <w:pPr>
         <w:pStyle w:val="ListParagraph"/>
         <w:numPr>
+          <w:ilvl w:val="0"/>
+          <w:numId w:val="7"/>
+        </w:numPr>
+        <w:rPr>
+          <w:lang w:val="en-US"/>
+        </w:rPr>
+      </w:pPr>
+      <w:r>
+        <w:rPr>
+          <w:lang w:val="en-US"/>
+        </w:rPr>
+        <w:t>Day 3:</w:t>
+      </w:r>
+    </w:p>
+    <w:p>
+      <w:pPr>
+        <w:pStyle w:val="ListParagraph"/>
+        <w:numPr>
           <w:ilvl w:val="1"/>
           <w:numId w:val="7"/>
         </w:numPr>
@@ -1001,6 +1043,12 @@
           <w:lang w:val="en-US"/>
         </w:rPr>
         <w:t>UI Changes</w:t>
+      </w:r>
+      <w:r>
+        <w:rPr>
+          <w:lang w:val="en-US"/>
+        </w:rPr>
+        <w:t xml:space="preserve"> and minor modifications</w:t>
       </w:r>
     </w:p>
     <w:p>

</xml_diff>